<commit_message>
Abstract Factory Method Refactored
</commit_message>
<xml_diff>
--- a/Design Patterns/Abstract Factory Design Pattern.docx
+++ b/Design Patterns/Abstract Factory Design Pattern.docx
@@ -31,6 +31,17 @@
           <w:szCs w:val="30"/>
           <w:lang w:eastAsia="en-GB"/>
         </w:rPr>
+        <w:t xml:space="preserve">Abstract </w:t>
+      </w:r>
+      <w:r>
+        <w:rPr>
+          <w:rFonts w:ascii="Segoe UI" w:eastAsia="Times New Roman" w:hAnsi="Segoe UI" w:cs="Segoe UI"/>
+          <w:b/>
+          <w:bCs/>
+          <w:sz w:val="30"/>
+          <w:szCs w:val="30"/>
+          <w:lang w:eastAsia="en-GB"/>
+        </w:rPr>
         <w:t>Factory Design Pattern Concept (Layman View)</w:t>
       </w:r>
     </w:p>
@@ -409,6 +420,9 @@
     </w:p>
     <w:p>
       <w:r>
+        <w:rPr>
+          <w:noProof/>
+        </w:rPr>
         <w:drawing>
           <wp:inline distT="0" distB="0" distL="0" distR="0" wp14:anchorId="496D14D4" wp14:editId="78C4DB6F">
             <wp:extent cx="5731510" cy="3197063"/>
@@ -2522,7 +2536,6 @@
         <w:t xml:space="preserve"> While the pattern can be good for unit testing because it allows you to replace implementations with mocks or stubs, it can also make it harder to write tests because you need to instantiate the whole product family.</w:t>
       </w:r>
     </w:p>
-    <w:p/>
     <w:p/>
     <w:p/>
     <w:p>

</xml_diff>